<commit_message>
add some extra data on questions
</commit_message>
<xml_diff>
--- a/2_Questions/Respuestas.docx
+++ b/2_Questions/Respuestas.docx
@@ -8,6 +8,31 @@
         <w:jc w:val="both"/>
         <w:rPr>
           <w:rFonts w:ascii="Arial" w:eastAsia="Times New Roman" w:hAnsi="Arial" w:cs="Arial"/>
+          <w:b/>
+          <w:bCs/>
+          <w:color w:val="212529"/>
+          <w:shd w:val="clear" w:color="auto" w:fill="FFFFFF"/>
+          <w:lang w:val="es-ES"/>
+        </w:rPr>
+      </w:pPr>
+      <w:r>
+        <w:rPr>
+          <w:rFonts w:ascii="Arial" w:eastAsia="Times New Roman" w:hAnsi="Arial" w:cs="Arial"/>
+          <w:b/>
+          <w:bCs/>
+          <w:color w:val="212529"/>
+          <w:shd w:val="clear" w:color="auto" w:fill="FFFFFF"/>
+          <w:lang w:val="es-ES"/>
+        </w:rPr>
+        <w:t>Pregunta 1)</w:t>
+      </w:r>
+    </w:p>
+    <w:p>
+      <w:pPr>
+        <w:spacing w:line="276" w:lineRule="auto"/>
+        <w:jc w:val="both"/>
+        <w:rPr>
+          <w:rFonts w:ascii="Arial" w:eastAsia="Times New Roman" w:hAnsi="Arial" w:cs="Arial"/>
           <w:lang w:val="es-ES"/>
         </w:rPr>
       </w:pPr>
@@ -70,6 +95,27 @@
           <w:lang w:val="es-ES"/>
         </w:rPr>
       </w:pPr>
+    </w:p>
+    <w:p>
+      <w:pPr>
+        <w:spacing w:line="276" w:lineRule="auto"/>
+        <w:jc w:val="both"/>
+        <w:rPr>
+          <w:rFonts w:ascii="Arial" w:hAnsi="Arial" w:cs="Arial"/>
+          <w:b/>
+          <w:bCs/>
+          <w:lang w:val="es-ES"/>
+        </w:rPr>
+      </w:pPr>
+      <w:r>
+        <w:rPr>
+          <w:rFonts w:ascii="Arial" w:hAnsi="Arial" w:cs="Arial"/>
+          <w:b/>
+          <w:bCs/>
+          <w:lang w:val="es-ES"/>
+        </w:rPr>
+        <w:t>Pregunta 2)</w:t>
+      </w:r>
     </w:p>
     <w:p>
       <w:pPr>
@@ -345,6 +391,27 @@
         <w:jc w:val="both"/>
         <w:rPr>
           <w:rFonts w:ascii="Arial" w:hAnsi="Arial" w:cs="Arial"/>
+          <w:b/>
+          <w:bCs/>
+          <w:lang w:val="es-ES"/>
+        </w:rPr>
+      </w:pPr>
+      <w:r>
+        <w:rPr>
+          <w:rFonts w:ascii="Arial" w:hAnsi="Arial" w:cs="Arial"/>
+          <w:b/>
+          <w:bCs/>
+          <w:lang w:val="es-ES"/>
+        </w:rPr>
+        <w:t>Pregunta 3)</w:t>
+      </w:r>
+    </w:p>
+    <w:p>
+      <w:pPr>
+        <w:spacing w:line="276" w:lineRule="auto"/>
+        <w:jc w:val="both"/>
+        <w:rPr>
+          <w:rFonts w:ascii="Arial" w:hAnsi="Arial" w:cs="Arial"/>
           <w:lang w:val="es-ES"/>
         </w:rPr>
       </w:pPr>
@@ -423,6 +490,7 @@
           <w:rFonts w:ascii="Arial" w:hAnsi="Arial" w:cs="Arial"/>
           <w:lang w:val="es-ES"/>
         </w:rPr>
+        <w:lastRenderedPageBreak/>
         <w:t>Las notificaciones de nuevos eventos pueden ser añadidas y removidas en cualquier momento</w:t>
       </w:r>
     </w:p>

</xml_diff>